<commit_message>
finished through problem 5
</commit_message>
<xml_diff>
--- a/Project 2/Project 2.docx
+++ b/Project 2/Project 2.docx
@@ -10,13 +10,8 @@
         </w:tabs>
       </w:pPr>
       <w:r>
-        <w:t xml:space="preserve">Problem 1: Arrange the parameters of RK4 in a Butcher </w:t>
-      </w:r>
-      <w:proofErr w:type="spellStart"/>
-      <w:r>
-        <w:t>Tableu</w:t>
-      </w:r>
-      <w:proofErr w:type="spellEnd"/>
+        <w:t>Problem 1: Arrange the parameters of RK4 in a Butcher Tableu</w:t>
+      </w:r>
     </w:p>
     <w:p>
       <w:pPr>
@@ -1068,15 +1063,7 @@
         </w:tabs>
       </w:pPr>
       <w:r>
-        <w:t xml:space="preserve">The Butcher </w:t>
-      </w:r>
-      <w:proofErr w:type="spellStart"/>
-      <w:r>
-        <w:t>Tableu</w:t>
-      </w:r>
-      <w:proofErr w:type="spellEnd"/>
-      <w:r>
-        <w:t xml:space="preserve"> representation of this method is:</w:t>
+        <w:t>The Butcher Tableu representation of this method is:</w:t>
       </w:r>
     </w:p>
     <w:p>
@@ -1267,15 +1254,7 @@
         </w:tabs>
       </w:pPr>
       <w:r>
-        <w:t>Runge-</w:t>
-      </w:r>
-      <w:proofErr w:type="spellStart"/>
-      <w:r>
-        <w:t>Kutta</w:t>
-      </w:r>
-      <w:proofErr w:type="spellEnd"/>
-      <w:r>
-        <w:t xml:space="preserve"> 3/8 Rule</w:t>
+        <w:t>Runge-Kutta 3/8 Rule</w:t>
       </w:r>
     </w:p>
     <w:p>
@@ -2771,15 +2750,7 @@
         </w:tabs>
       </w:pPr>
       <w:r>
-        <w:t xml:space="preserve">The equations for the </w:t>
-      </w:r>
-      <w:proofErr w:type="spellStart"/>
-      <w:r>
-        <w:t>Runga-Kutta</w:t>
-      </w:r>
-      <w:proofErr w:type="spellEnd"/>
-      <w:r>
-        <w:t xml:space="preserve"> 3/8 Rule are:</w:t>
+        <w:t>The equations for the Runga-Kutta 3/8 Rule are:</w:t>
       </w:r>
     </w:p>
     <w:p>
@@ -3929,15 +3900,7 @@
         </w:tabs>
       </w:pPr>
       <w:r>
-        <w:t xml:space="preserve">Problem 3: Implement the three methods discussed in Problem 2 in </w:t>
-      </w:r>
-      <w:proofErr w:type="spellStart"/>
-      <w:r>
-        <w:t>MatLab</w:t>
-      </w:r>
-      <w:proofErr w:type="spellEnd"/>
-      <w:r>
-        <w:t>.</w:t>
+        <w:t>Problem 3: Implement the three methods discussed in Problem 2 in MatLab.</w:t>
       </w:r>
     </w:p>
     <w:p>
@@ -3948,7 +3911,751 @@
         </w:tabs>
       </w:pPr>
       <w:r>
-        <w:t xml:space="preserve">Code can be found in the GitHub page </w:t>
+        <w:t>Code can be found in the GitHub page</w:t>
+      </w:r>
+      <w:r>
+        <w:t xml:space="preserve"> or attached at the end of this document.</w:t>
+      </w:r>
+    </w:p>
+    <w:p>
+      <w:pPr>
+        <w:tabs>
+          <w:tab w:val="center" w:pos="4680"/>
+          <w:tab w:val="right" w:pos="9180"/>
+        </w:tabs>
+      </w:pPr>
+      <w:hyperlink r:id="rId8" w:history="1">
+        <w:r>
+          <w:rPr>
+            <w:rStyle w:val="Hyperlink"/>
+          </w:rPr>
+          <w:t>https://github.com/Connor-Lemons/Emmons-Math-342/tree/main/Project%202</w:t>
+        </w:r>
+      </w:hyperlink>
+    </w:p>
+    <w:p>
+      <w:pPr>
+        <w:tabs>
+          <w:tab w:val="center" w:pos="4680"/>
+          <w:tab w:val="right" w:pos="9180"/>
+        </w:tabs>
+      </w:pPr>
+    </w:p>
+    <w:p>
+      <w:pPr>
+        <w:tabs>
+          <w:tab w:val="center" w:pos="4680"/>
+          <w:tab w:val="right" w:pos="9180"/>
+        </w:tabs>
+      </w:pPr>
+      <w:r>
+        <w:t xml:space="preserve">Problem 4: Implement </w:t>
+      </w:r>
+      <w:r>
+        <w:t>the Runge-Kutta-Fehlberg method according to Algorithm 5.3.</w:t>
+      </w:r>
+    </w:p>
+    <w:p>
+      <w:pPr>
+        <w:tabs>
+          <w:tab w:val="center" w:pos="4680"/>
+          <w:tab w:val="right" w:pos="9180"/>
+        </w:tabs>
+      </w:pPr>
+      <w:r>
+        <w:t>Code can be found in the GitHub page or attached at the end of this document.</w:t>
+      </w:r>
+    </w:p>
+    <w:p>
+      <w:pPr>
+        <w:tabs>
+          <w:tab w:val="center" w:pos="4680"/>
+          <w:tab w:val="right" w:pos="9180"/>
+        </w:tabs>
+      </w:pPr>
+      <w:hyperlink r:id="rId9" w:history="1">
+        <w:r>
+          <w:rPr>
+            <w:rStyle w:val="Hyperlink"/>
+          </w:rPr>
+          <w:t>https://github.com/Connor-Lemons/Emmons-Math-342/tree/main/Project%202</w:t>
+        </w:r>
+      </w:hyperlink>
+    </w:p>
+    <w:p>
+      <w:pPr>
+        <w:tabs>
+          <w:tab w:val="center" w:pos="4680"/>
+          <w:tab w:val="right" w:pos="9180"/>
+        </w:tabs>
+      </w:pPr>
+    </w:p>
+    <w:p>
+      <w:pPr>
+        <w:tabs>
+          <w:tab w:val="center" w:pos="4680"/>
+          <w:tab w:val="right" w:pos="9180"/>
+        </w:tabs>
+      </w:pPr>
+      <w:r>
+        <w:t xml:space="preserve">Problem 5: </w:t>
+      </w:r>
+      <w:r>
+        <w:t xml:space="preserve">Rewrite the equation </w:t>
+      </w:r>
+      <m:oMath>
+        <m:sSup>
+          <m:sSupPr>
+            <m:ctrlPr>
+              <w:rPr>
+                <w:rFonts w:ascii="Cambria Math" w:hAnsi="Cambria Math"/>
+                <w:i/>
+              </w:rPr>
+            </m:ctrlPr>
+          </m:sSupPr>
+          <m:e>
+            <m:r>
+              <w:rPr>
+                <w:rFonts w:ascii="Cambria Math" w:hAnsi="Cambria Math"/>
+              </w:rPr>
+              <m:t>y</m:t>
+            </m:r>
+          </m:e>
+          <m:sup>
+            <m:r>
+              <w:rPr>
+                <w:rFonts w:ascii="Cambria Math" w:hAnsi="Cambria Math"/>
+              </w:rPr>
+              <m:t>'</m:t>
+            </m:r>
+          </m:sup>
+        </m:sSup>
+        <m:d>
+          <m:dPr>
+            <m:ctrlPr>
+              <w:rPr>
+                <w:rFonts w:ascii="Cambria Math" w:hAnsi="Cambria Math"/>
+                <w:i/>
+              </w:rPr>
+            </m:ctrlPr>
+          </m:dPr>
+          <m:e>
+            <m:r>
+              <w:rPr>
+                <w:rFonts w:ascii="Cambria Math" w:hAnsi="Cambria Math"/>
+              </w:rPr>
+              <m:t>t</m:t>
+            </m:r>
+          </m:e>
+        </m:d>
+        <m:r>
+          <w:rPr>
+            <w:rFonts w:ascii="Cambria Math" w:hAnsi="Cambria Math"/>
+          </w:rPr>
+          <m:t>=kx</m:t>
+        </m:r>
+        <m:d>
+          <m:dPr>
+            <m:ctrlPr>
+              <w:rPr>
+                <w:rFonts w:ascii="Cambria Math" w:hAnsi="Cambria Math"/>
+                <w:i/>
+              </w:rPr>
+            </m:ctrlPr>
+          </m:dPr>
+          <m:e>
+            <m:r>
+              <w:rPr>
+                <w:rFonts w:ascii="Cambria Math" w:hAnsi="Cambria Math"/>
+              </w:rPr>
+              <m:t>t</m:t>
+            </m:r>
+          </m:e>
+        </m:d>
+        <m:r>
+          <w:rPr>
+            <w:rFonts w:ascii="Cambria Math" w:hAnsi="Cambria Math"/>
+          </w:rPr>
+          <m:t>y</m:t>
+        </m:r>
+        <m:d>
+          <m:dPr>
+            <m:ctrlPr>
+              <w:rPr>
+                <w:rFonts w:ascii="Cambria Math" w:hAnsi="Cambria Math"/>
+                <w:i/>
+              </w:rPr>
+            </m:ctrlPr>
+          </m:dPr>
+          <m:e>
+            <m:r>
+              <w:rPr>
+                <w:rFonts w:ascii="Cambria Math" w:hAnsi="Cambria Math"/>
+              </w:rPr>
+              <m:t>t</m:t>
+            </m:r>
+          </m:e>
+        </m:d>
+      </m:oMath>
+      <w:r>
+        <w:t xml:space="preserve">, where </w:t>
+      </w:r>
+      <m:oMath>
+        <m:r>
+          <w:rPr>
+            <w:rFonts w:ascii="Cambria Math" w:hAnsi="Cambria Math"/>
+          </w:rPr>
+          <m:t>x</m:t>
+        </m:r>
+        <m:d>
+          <m:dPr>
+            <m:ctrlPr>
+              <w:rPr>
+                <w:rFonts w:ascii="Cambria Math" w:hAnsi="Cambria Math"/>
+                <w:i/>
+              </w:rPr>
+            </m:ctrlPr>
+          </m:dPr>
+          <m:e>
+            <m:r>
+              <w:rPr>
+                <w:rFonts w:ascii="Cambria Math" w:hAnsi="Cambria Math"/>
+              </w:rPr>
+              <m:t>t</m:t>
+            </m:r>
+          </m:e>
+        </m:d>
+      </m:oMath>
+      <w:r>
+        <w:t xml:space="preserve"> is the number of susceptible (non-infective) individuals and y(t) is the number of infective individuals, as a function solely of </w:t>
+      </w:r>
+      <m:oMath>
+        <m:r>
+          <w:rPr>
+            <w:rFonts w:ascii="Cambria Math" w:hAnsi="Cambria Math"/>
+          </w:rPr>
+          <m:t>y</m:t>
+        </m:r>
+        <m:d>
+          <m:dPr>
+            <m:ctrlPr>
+              <w:rPr>
+                <w:rFonts w:ascii="Cambria Math" w:hAnsi="Cambria Math"/>
+                <w:i/>
+              </w:rPr>
+            </m:ctrlPr>
+          </m:dPr>
+          <m:e>
+            <m:r>
+              <w:rPr>
+                <w:rFonts w:ascii="Cambria Math" w:hAnsi="Cambria Math"/>
+              </w:rPr>
+              <m:t>t</m:t>
+            </m:r>
+          </m:e>
+        </m:d>
+      </m:oMath>
+      <w:r>
+        <w:t xml:space="preserve"> and </w:t>
+      </w:r>
+      <m:oMath>
+        <m:r>
+          <w:rPr>
+            <w:rFonts w:ascii="Cambria Math" w:hAnsi="Cambria Math"/>
+          </w:rPr>
+          <m:t>m</m:t>
+        </m:r>
+      </m:oMath>
+      <w:r>
+        <w:t>, which represents the total population.</w:t>
+      </w:r>
+    </w:p>
+    <w:p>
+      <w:pPr>
+        <w:tabs>
+          <w:tab w:val="center" w:pos="4680"/>
+          <w:tab w:val="right" w:pos="9180"/>
+        </w:tabs>
+      </w:pPr>
+      <w:r>
+        <w:t>Note that the the sum of the number of non-infective individuals and the number of infective individuals is the size of the population. This gives:</w:t>
+      </w:r>
+    </w:p>
+    <w:p>
+      <w:pPr>
+        <w:tabs>
+          <w:tab w:val="center" w:pos="4680"/>
+          <w:tab w:val="right" w:pos="9180"/>
+        </w:tabs>
+      </w:pPr>
+      <w:r>
+        <w:tab/>
+      </w:r>
+      <m:oMath>
+        <m:r>
+          <w:rPr>
+            <w:rFonts w:ascii="Cambria Math" w:hAnsi="Cambria Math"/>
+          </w:rPr>
+          <m:t>m=x</m:t>
+        </m:r>
+        <m:d>
+          <m:dPr>
+            <m:ctrlPr>
+              <w:rPr>
+                <w:rFonts w:ascii="Cambria Math" w:hAnsi="Cambria Math"/>
+                <w:i/>
+              </w:rPr>
+            </m:ctrlPr>
+          </m:dPr>
+          <m:e>
+            <m:r>
+              <w:rPr>
+                <w:rFonts w:ascii="Cambria Math" w:hAnsi="Cambria Math"/>
+              </w:rPr>
+              <m:t>t</m:t>
+            </m:r>
+          </m:e>
+        </m:d>
+        <m:r>
+          <w:rPr>
+            <w:rFonts w:ascii="Cambria Math" w:hAnsi="Cambria Math"/>
+          </w:rPr>
+          <m:t>+y</m:t>
+        </m:r>
+        <m:d>
+          <m:dPr>
+            <m:ctrlPr>
+              <w:rPr>
+                <w:rFonts w:ascii="Cambria Math" w:hAnsi="Cambria Math"/>
+                <w:i/>
+              </w:rPr>
+            </m:ctrlPr>
+          </m:dPr>
+          <m:e>
+            <m:r>
+              <w:rPr>
+                <w:rFonts w:ascii="Cambria Math" w:hAnsi="Cambria Math"/>
+              </w:rPr>
+              <m:t>t</m:t>
+            </m:r>
+          </m:e>
+        </m:d>
+      </m:oMath>
+      <w:r>
+        <w:tab/>
+        <w:t>(1)</w:t>
+      </w:r>
+    </w:p>
+    <w:p>
+      <w:pPr>
+        <w:tabs>
+          <w:tab w:val="center" w:pos="4680"/>
+          <w:tab w:val="right" w:pos="9180"/>
+        </w:tabs>
+      </w:pPr>
+      <w:r>
+        <w:t xml:space="preserve">Solving for </w:t>
+      </w:r>
+      <m:oMath>
+        <m:r>
+          <w:rPr>
+            <w:rFonts w:ascii="Cambria Math" w:hAnsi="Cambria Math"/>
+          </w:rPr>
+          <m:t>x</m:t>
+        </m:r>
+        <m:d>
+          <m:dPr>
+            <m:ctrlPr>
+              <w:rPr>
+                <w:rFonts w:ascii="Cambria Math" w:hAnsi="Cambria Math"/>
+                <w:i/>
+              </w:rPr>
+            </m:ctrlPr>
+          </m:dPr>
+          <m:e>
+            <m:r>
+              <w:rPr>
+                <w:rFonts w:ascii="Cambria Math" w:hAnsi="Cambria Math"/>
+              </w:rPr>
+              <m:t>t</m:t>
+            </m:r>
+          </m:e>
+        </m:d>
+      </m:oMath>
+      <w:r>
+        <w:t xml:space="preserve"> gives:</w:t>
+      </w:r>
+    </w:p>
+    <w:p>
+      <w:pPr>
+        <w:tabs>
+          <w:tab w:val="center" w:pos="4680"/>
+          <w:tab w:val="right" w:pos="9180"/>
+        </w:tabs>
+      </w:pPr>
+      <w:r>
+        <w:tab/>
+      </w:r>
+      <m:oMath>
+        <m:r>
+          <w:rPr>
+            <w:rFonts w:ascii="Cambria Math" w:hAnsi="Cambria Math"/>
+          </w:rPr>
+          <m:t>x</m:t>
+        </m:r>
+        <m:d>
+          <m:dPr>
+            <m:ctrlPr>
+              <w:rPr>
+                <w:rFonts w:ascii="Cambria Math" w:hAnsi="Cambria Math"/>
+                <w:i/>
+              </w:rPr>
+            </m:ctrlPr>
+          </m:dPr>
+          <m:e>
+            <m:r>
+              <w:rPr>
+                <w:rFonts w:ascii="Cambria Math" w:hAnsi="Cambria Math"/>
+              </w:rPr>
+              <m:t>t</m:t>
+            </m:r>
+          </m:e>
+        </m:d>
+        <m:r>
+          <w:rPr>
+            <w:rFonts w:ascii="Cambria Math" w:hAnsi="Cambria Math"/>
+          </w:rPr>
+          <m:t>=m-y</m:t>
+        </m:r>
+        <m:d>
+          <m:dPr>
+            <m:ctrlPr>
+              <w:rPr>
+                <w:rFonts w:ascii="Cambria Math" w:hAnsi="Cambria Math"/>
+                <w:i/>
+              </w:rPr>
+            </m:ctrlPr>
+          </m:dPr>
+          <m:e>
+            <m:r>
+              <w:rPr>
+                <w:rFonts w:ascii="Cambria Math" w:hAnsi="Cambria Math"/>
+              </w:rPr>
+              <m:t>t</m:t>
+            </m:r>
+          </m:e>
+        </m:d>
+      </m:oMath>
+      <w:r>
+        <w:tab/>
+        <w:t>(</w:t>
+      </w:r>
+      <w:r>
+        <w:t>2</w:t>
+      </w:r>
+      <w:r>
+        <w:t>)</w:t>
+      </w:r>
+    </w:p>
+    <w:p>
+      <w:pPr>
+        <w:tabs>
+          <w:tab w:val="center" w:pos="4680"/>
+          <w:tab w:val="right" w:pos="9180"/>
+        </w:tabs>
+      </w:pPr>
+      <w:r>
+        <w:t>Making this substitution in the original equation gives:</w:t>
+      </w:r>
+    </w:p>
+    <w:p>
+      <w:pPr>
+        <w:tabs>
+          <w:tab w:val="center" w:pos="4680"/>
+          <w:tab w:val="right" w:pos="9180"/>
+        </w:tabs>
+      </w:pPr>
+      <w:r>
+        <w:tab/>
+      </w:r>
+      <m:oMath>
+        <m:sSup>
+          <m:sSupPr>
+            <m:ctrlPr>
+              <w:rPr>
+                <w:rFonts w:ascii="Cambria Math" w:hAnsi="Cambria Math"/>
+                <w:i/>
+              </w:rPr>
+            </m:ctrlPr>
+          </m:sSupPr>
+          <m:e>
+            <m:r>
+              <w:rPr>
+                <w:rFonts w:ascii="Cambria Math" w:hAnsi="Cambria Math"/>
+              </w:rPr>
+              <m:t>y</m:t>
+            </m:r>
+          </m:e>
+          <m:sup>
+            <m:r>
+              <w:rPr>
+                <w:rFonts w:ascii="Cambria Math" w:hAnsi="Cambria Math"/>
+              </w:rPr>
+              <m:t>'</m:t>
+            </m:r>
+          </m:sup>
+        </m:sSup>
+        <m:d>
+          <m:dPr>
+            <m:ctrlPr>
+              <w:rPr>
+                <w:rFonts w:ascii="Cambria Math" w:hAnsi="Cambria Math"/>
+                <w:i/>
+              </w:rPr>
+            </m:ctrlPr>
+          </m:dPr>
+          <m:e>
+            <m:r>
+              <w:rPr>
+                <w:rFonts w:ascii="Cambria Math" w:hAnsi="Cambria Math"/>
+              </w:rPr>
+              <m:t>t</m:t>
+            </m:r>
+          </m:e>
+        </m:d>
+        <m:r>
+          <w:rPr>
+            <w:rFonts w:ascii="Cambria Math" w:hAnsi="Cambria Math"/>
+          </w:rPr>
+          <m:t>=k</m:t>
+        </m:r>
+        <m:d>
+          <m:dPr>
+            <m:ctrlPr>
+              <w:rPr>
+                <w:rFonts w:ascii="Cambria Math" w:hAnsi="Cambria Math"/>
+                <w:i/>
+              </w:rPr>
+            </m:ctrlPr>
+          </m:dPr>
+          <m:e>
+            <m:r>
+              <w:rPr>
+                <w:rFonts w:ascii="Cambria Math" w:hAnsi="Cambria Math"/>
+              </w:rPr>
+              <m:t>m-y</m:t>
+            </m:r>
+            <m:d>
+              <m:dPr>
+                <m:ctrlPr>
+                  <w:rPr>
+                    <w:rFonts w:ascii="Cambria Math" w:hAnsi="Cambria Math"/>
+                    <w:i/>
+                  </w:rPr>
+                </m:ctrlPr>
+              </m:dPr>
+              <m:e>
+                <m:r>
+                  <w:rPr>
+                    <w:rFonts w:ascii="Cambria Math" w:hAnsi="Cambria Math"/>
+                  </w:rPr>
+                  <m:t>t</m:t>
+                </m:r>
+              </m:e>
+            </m:d>
+          </m:e>
+        </m:d>
+        <m:r>
+          <w:rPr>
+            <w:rFonts w:ascii="Cambria Math" w:hAnsi="Cambria Math"/>
+          </w:rPr>
+          <m:t>y</m:t>
+        </m:r>
+        <m:d>
+          <m:dPr>
+            <m:ctrlPr>
+              <w:rPr>
+                <w:rFonts w:ascii="Cambria Math" w:hAnsi="Cambria Math"/>
+                <w:i/>
+              </w:rPr>
+            </m:ctrlPr>
+          </m:dPr>
+          <m:e>
+            <m:r>
+              <w:rPr>
+                <w:rFonts w:ascii="Cambria Math" w:hAnsi="Cambria Math"/>
+              </w:rPr>
+              <m:t>t</m:t>
+            </m:r>
+          </m:e>
+        </m:d>
+      </m:oMath>
+      <w:r>
+        <w:tab/>
+        <w:t>(</w:t>
+      </w:r>
+      <w:r>
+        <w:t>3</w:t>
+      </w:r>
+      <w:r>
+        <w:t>)</w:t>
+      </w:r>
+    </w:p>
+    <w:p>
+      <w:pPr>
+        <w:tabs>
+          <w:tab w:val="center" w:pos="4680"/>
+          <w:tab w:val="right" w:pos="9180"/>
+        </w:tabs>
+      </w:pPr>
+      <w:r>
+        <w:tab/>
+      </w:r>
+      <m:oMath>
+        <m:sSup>
+          <m:sSupPr>
+            <m:ctrlPr>
+              <w:rPr>
+                <w:rFonts w:ascii="Cambria Math" w:hAnsi="Cambria Math"/>
+                <w:i/>
+              </w:rPr>
+            </m:ctrlPr>
+          </m:sSupPr>
+          <m:e>
+            <m:r>
+              <w:rPr>
+                <w:rFonts w:ascii="Cambria Math" w:hAnsi="Cambria Math"/>
+              </w:rPr>
+              <m:t>y</m:t>
+            </m:r>
+          </m:e>
+          <m:sup>
+            <m:r>
+              <w:rPr>
+                <w:rFonts w:ascii="Cambria Math" w:hAnsi="Cambria Math"/>
+              </w:rPr>
+              <m:t>'</m:t>
+            </m:r>
+          </m:sup>
+        </m:sSup>
+        <m:d>
+          <m:dPr>
+            <m:ctrlPr>
+              <w:rPr>
+                <w:rFonts w:ascii="Cambria Math" w:hAnsi="Cambria Math"/>
+                <w:i/>
+              </w:rPr>
+            </m:ctrlPr>
+          </m:dPr>
+          <m:e>
+            <m:r>
+              <w:rPr>
+                <w:rFonts w:ascii="Cambria Math" w:hAnsi="Cambria Math"/>
+              </w:rPr>
+              <m:t>t</m:t>
+            </m:r>
+          </m:e>
+        </m:d>
+        <m:r>
+          <w:rPr>
+            <w:rFonts w:ascii="Cambria Math" w:hAnsi="Cambria Math"/>
+          </w:rPr>
+          <m:t>=kmy</m:t>
+        </m:r>
+        <m:d>
+          <m:dPr>
+            <m:ctrlPr>
+              <w:rPr>
+                <w:rFonts w:ascii="Cambria Math" w:hAnsi="Cambria Math"/>
+                <w:i/>
+              </w:rPr>
+            </m:ctrlPr>
+          </m:dPr>
+          <m:e>
+            <m:r>
+              <w:rPr>
+                <w:rFonts w:ascii="Cambria Math" w:hAnsi="Cambria Math"/>
+              </w:rPr>
+              <m:t>t</m:t>
+            </m:r>
+          </m:e>
+        </m:d>
+        <m:r>
+          <w:rPr>
+            <w:rFonts w:ascii="Cambria Math" w:hAnsi="Cambria Math"/>
+          </w:rPr>
+          <m:t>-ky</m:t>
+        </m:r>
+        <m:sSup>
+          <m:sSupPr>
+            <m:ctrlPr>
+              <w:rPr>
+                <w:rFonts w:ascii="Cambria Math" w:hAnsi="Cambria Math"/>
+                <w:i/>
+              </w:rPr>
+            </m:ctrlPr>
+          </m:sSupPr>
+          <m:e>
+            <m:d>
+              <m:dPr>
+                <m:ctrlPr>
+                  <w:rPr>
+                    <w:rFonts w:ascii="Cambria Math" w:hAnsi="Cambria Math"/>
+                    <w:i/>
+                  </w:rPr>
+                </m:ctrlPr>
+              </m:dPr>
+              <m:e>
+                <m:r>
+                  <w:rPr>
+                    <w:rFonts w:ascii="Cambria Math" w:hAnsi="Cambria Math"/>
+                  </w:rPr>
+                  <m:t>t</m:t>
+                </m:r>
+              </m:e>
+            </m:d>
+          </m:e>
+          <m:sup>
+            <m:r>
+              <w:rPr>
+                <w:rFonts w:ascii="Cambria Math" w:hAnsi="Cambria Math"/>
+              </w:rPr>
+              <m:t>2</m:t>
+            </m:r>
+          </m:sup>
+        </m:sSup>
+      </m:oMath>
+      <w:r>
+        <w:tab/>
+        <w:t>(</w:t>
+      </w:r>
+      <w:r>
+        <w:t>4</w:t>
+      </w:r>
+      <w:r>
+        <w:t>)</w:t>
+      </w:r>
+    </w:p>
+    <w:p>
+      <w:pPr>
+        <w:tabs>
+          <w:tab w:val="center" w:pos="4680"/>
+          <w:tab w:val="right" w:pos="9180"/>
+        </w:tabs>
+      </w:pPr>
+    </w:p>
+    <w:p>
+      <w:pPr>
+        <w:tabs>
+          <w:tab w:val="center" w:pos="4680"/>
+          <w:tab w:val="right" w:pos="9180"/>
+        </w:tabs>
+      </w:pPr>
+      <w:r>
+        <w:t>Problem 6: Use the methods described in Problems 1-4 to obtain various estimated solutions</w:t>
+      </w:r>
+      <w:r>
+        <w:t xml:space="preserve"> to equation (4) in Problem 5.</w:t>
       </w:r>
     </w:p>
     <w:sectPr>
@@ -4361,6 +5068,7 @@
   <w:style w:type="paragraph" w:default="1" w:styleId="Normal">
     <w:name w:val="Normal"/>
     <w:qFormat/>
+    <w:rsid w:val="00617DED"/>
   </w:style>
   <w:style w:type="character" w:default="1" w:styleId="DefaultParagraphFont">
     <w:name w:val="Default Paragraph Font"/>
@@ -4397,6 +5105,29 @@
     <w:rsid w:val="002458D7"/>
     <w:rPr>
       <w:color w:val="666666"/>
+    </w:rPr>
+  </w:style>
+  <w:style w:type="character" w:styleId="Hyperlink">
+    <w:name w:val="Hyperlink"/>
+    <w:basedOn w:val="DefaultParagraphFont"/>
+    <w:uiPriority w:val="99"/>
+    <w:unhideWhenUsed/>
+    <w:rsid w:val="005A37DA"/>
+    <w:rPr>
+      <w:color w:val="0563C1" w:themeColor="hyperlink"/>
+      <w:u w:val="single"/>
+    </w:rPr>
+  </w:style>
+  <w:style w:type="character" w:styleId="UnresolvedMention">
+    <w:name w:val="Unresolved Mention"/>
+    <w:basedOn w:val="DefaultParagraphFont"/>
+    <w:uiPriority w:val="99"/>
+    <w:semiHidden/>
+    <w:unhideWhenUsed/>
+    <w:rsid w:val="005A37DA"/>
+    <w:rPr>
+      <w:color w:val="605E5C"/>
+      <w:shd w:val="clear" w:color="auto" w:fill="E1DFDD"/>
     </w:rPr>
   </w:style>
 </w:styles>

</xml_diff>